<commit_message>
code tidied up. Meta description added. cart-icon updated with better resolution image and size adjusted with css
</commit_message>
<xml_diff>
--- a/K&K Online Store Web Design Project Report.docx
+++ b/K&K Online Store Web Design Project Report.docx
@@ -101,7 +101,7 @@
       </w:pPr>
       <w:r>
         <w:drawing>
-          <wp:inline xmlns:wp14="http://schemas.microsoft.com/office/word/2010/wordprocessingDrawing" wp14:editId="2D2D88AF" wp14:anchorId="7F96B3D6">
+          <wp:inline xmlns:wp14="http://schemas.microsoft.com/office/word/2010/wordprocessingDrawing" wp14:editId="21E1B529" wp14:anchorId="7F96B3D6">
             <wp:extent cx="5724525" cy="2409825"/>
             <wp:effectExtent l="0" t="0" r="0" b="0"/>
             <wp:docPr id="1056841901" name="drawing"/>
@@ -444,7 +444,7 @@
       </w:pPr>
       <w:r>
         <w:drawing>
-          <wp:inline wp14:editId="670391EE" wp14:anchorId="01815E20">
+          <wp:inline wp14:editId="7DD2C8B9" wp14:anchorId="01815E20">
             <wp:extent cx="5724525" cy="4295775"/>
             <wp:effectExtent l="0" t="0" r="0" b="0"/>
             <wp:docPr id="934137206" name="drawing"/>
@@ -1615,7 +1615,7 @@
       </w:pPr>
       <w:r>
         <w:drawing>
-          <wp:inline wp14:editId="40C0105C" wp14:anchorId="5306CAF2">
+          <wp:inline wp14:editId="39AB52A4" wp14:anchorId="5306CAF2">
             <wp:extent cx="4400550" cy="3448050"/>
             <wp:effectExtent l="0" t="0" r="0" b="0"/>
             <wp:docPr id="1486078749" name="drawing"/>
@@ -1970,7 +1970,7 @@
       </w:pPr>
       <w:r>
         <w:drawing>
-          <wp:inline wp14:editId="4C2FF7FC" wp14:anchorId="20279086">
+          <wp:inline wp14:editId="220CE661" wp14:anchorId="20279086">
             <wp:extent cx="4391025" cy="3152775"/>
             <wp:effectExtent l="0" t="0" r="0" b="0"/>
             <wp:docPr id="1711700868" name="drawing"/>
@@ -2233,7 +2233,7 @@
       </w:pPr>
       <w:r>
         <w:drawing>
-          <wp:inline wp14:editId="4EF1986A" wp14:anchorId="5FAC785C">
+          <wp:inline wp14:editId="562AE6A4" wp14:anchorId="5FAC785C">
             <wp:extent cx="3933825" cy="4267200"/>
             <wp:effectExtent l="0" t="0" r="0" b="0"/>
             <wp:docPr id="1238555082" name="drawing"/>
@@ -2586,7 +2586,7 @@
       </w:pPr>
       <w:r>
         <w:drawing>
-          <wp:inline wp14:editId="1392319F" wp14:anchorId="5583426B">
+          <wp:inline wp14:editId="26751F43" wp14:anchorId="5583426B">
             <wp:extent cx="4391025" cy="4581525"/>
             <wp:effectExtent l="0" t="0" r="0" b="0"/>
             <wp:docPr id="1116480471" name="drawing"/>
@@ -2985,7 +2985,127 @@
         </w:rPr>
       </w:pPr>
       <w:r>
-        <w:br/>
+        <w:rPr>
+          <w:rFonts w:ascii="Aptos" w:hAnsi="Aptos" w:eastAsia="Aptos" w:cs="Aptos"/>
+          <w:i w:val="0"/>
+          <w:iCs w:val="0"/>
+          <w:noProof w:val="0"/>
+          <w:sz w:val="24"/>
+          <w:szCs w:val="24"/>
+          <w:lang w:val="en-GB"/>
+        </w:rPr>
+        <w:t xml:space="preserve">The website was tested using </w:t>
+      </w:r>
+      <w:hyperlink r:id="R07a72190db8f4c3c">
+        <w:r>
+          <w:rPr>
+            <w:rStyle w:val="Hyperlink"/>
+            <w:rFonts w:ascii="Aptos" w:hAnsi="Aptos" w:eastAsia="Aptos" w:cs="Aptos"/>
+            <w:i w:val="0"/>
+            <w:iCs w:val="0"/>
+            <w:noProof w:val="0"/>
+            <w:sz w:val="24"/>
+            <w:szCs w:val="24"/>
+            <w:lang w:val="en-GB"/>
+          </w:rPr>
+          <w:t>Google PageSpeed Insights</w:t>
+        </w:r>
+      </w:hyperlink>
+      <w:r>
+        <w:rPr>
+          <w:rFonts w:ascii="Aptos" w:hAnsi="Aptos" w:eastAsia="Aptos" w:cs="Aptos"/>
+          <w:i w:val="0"/>
+          <w:iCs w:val="0"/>
+          <w:noProof w:val="0"/>
+          <w:sz w:val="24"/>
+          <w:szCs w:val="24"/>
+          <w:lang w:val="en-GB"/>
+        </w:rPr>
+        <w:t xml:space="preserve"> to evaluate load performance and overall optimisation.</w:t>
+      </w:r>
+      <w:r>
+        <w:rPr>
+          <w:rFonts w:ascii="Aptos" w:hAnsi="Aptos" w:eastAsia="Aptos" w:cs="Aptos"/>
+          <w:i w:val="0"/>
+          <w:iCs w:val="0"/>
+          <w:noProof w:val="0"/>
+          <w:sz w:val="24"/>
+          <w:szCs w:val="24"/>
+          <w:lang w:val="en-GB"/>
+        </w:rPr>
+        <w:t xml:space="preserve"> As shown in figure 4.1 and 4.2, the testing process provided insights and diagnostics </w:t>
+      </w:r>
+      <w:r>
+        <w:rPr>
+          <w:rFonts w:ascii="Aptos" w:hAnsi="Aptos" w:eastAsia="Aptos" w:cs="Aptos"/>
+          <w:i w:val="0"/>
+          <w:iCs w:val="0"/>
+          <w:noProof w:val="0"/>
+          <w:sz w:val="24"/>
+          <w:szCs w:val="24"/>
+          <w:lang w:val="en-GB"/>
+        </w:rPr>
+        <w:t xml:space="preserve">from aspects of performance, accessibility, best </w:t>
+      </w:r>
+      <w:r>
+        <w:rPr>
+          <w:rFonts w:ascii="Aptos" w:hAnsi="Aptos" w:eastAsia="Aptos" w:cs="Aptos"/>
+          <w:i w:val="0"/>
+          <w:iCs w:val="0"/>
+          <w:noProof w:val="0"/>
+          <w:sz w:val="24"/>
+          <w:szCs w:val="24"/>
+          <w:lang w:val="en-GB"/>
+        </w:rPr>
+        <w:t>practices</w:t>
+      </w:r>
+      <w:r>
+        <w:rPr>
+          <w:rFonts w:ascii="Aptos" w:hAnsi="Aptos" w:eastAsia="Aptos" w:cs="Aptos"/>
+          <w:i w:val="0"/>
+          <w:iCs w:val="0"/>
+          <w:noProof w:val="0"/>
+          <w:sz w:val="24"/>
+          <w:szCs w:val="24"/>
+          <w:lang w:val="en-GB"/>
+        </w:rPr>
+        <w:t xml:space="preserve"> and SEO </w:t>
+      </w:r>
+      <w:r>
+        <w:rPr>
+          <w:rFonts w:ascii="Aptos" w:hAnsi="Aptos" w:eastAsia="Aptos" w:cs="Aptos"/>
+          <w:i w:val="0"/>
+          <w:iCs w:val="0"/>
+          <w:noProof w:val="0"/>
+          <w:sz w:val="24"/>
+          <w:szCs w:val="24"/>
+          <w:lang w:val="en-GB"/>
+        </w:rPr>
+        <w:t>in order to</w:t>
+      </w:r>
+      <w:r>
+        <w:rPr>
+          <w:rFonts w:ascii="Aptos" w:hAnsi="Aptos" w:eastAsia="Aptos" w:cs="Aptos"/>
+          <w:i w:val="0"/>
+          <w:iCs w:val="0"/>
+          <w:noProof w:val="0"/>
+          <w:sz w:val="24"/>
+          <w:szCs w:val="24"/>
+          <w:lang w:val="en-GB"/>
+        </w:rPr>
+        <w:t xml:space="preserve"> speed up the loading time of the web</w:t>
+      </w:r>
+      <w:r>
+        <w:rPr>
+          <w:rFonts w:ascii="Aptos" w:hAnsi="Aptos" w:eastAsia="Aptos" w:cs="Aptos"/>
+          <w:i w:val="0"/>
+          <w:iCs w:val="0"/>
+          <w:noProof w:val="0"/>
+          <w:sz w:val="24"/>
+          <w:szCs w:val="24"/>
+          <w:lang w:val="en-GB"/>
+        </w:rPr>
+        <w:t>page.</w:t>
       </w:r>
     </w:p>
     <w:p>
@@ -2995,16 +3115,215 @@
         <w:ind w:left="0"/>
         <w:rPr>
           <w:rFonts w:ascii="Aptos" w:hAnsi="Aptos" w:eastAsia="Aptos" w:cs="Aptos"/>
-          <w:b w:val="1"/>
-          <w:bCs w:val="1"/>
-          <w:i w:val="0"/>
-          <w:iCs w:val="0"/>
-          <w:noProof w:val="0"/>
-          <w:sz w:val="24"/>
-          <w:szCs w:val="24"/>
-          <w:lang w:val="en-GB"/>
-        </w:rPr>
-      </w:pPr>
+          <w:i w:val="1"/>
+          <w:iCs w:val="1"/>
+          <w:noProof w:val="0"/>
+          <w:sz w:val="16"/>
+          <w:szCs w:val="16"/>
+          <w:lang w:val="en-GB"/>
+        </w:rPr>
+      </w:pPr>
+      <w:r>
+        <w:drawing>
+          <wp:inline wp14:editId="7728FE43" wp14:anchorId="146F127E">
+            <wp:extent cx="5724525" cy="2486025"/>
+            <wp:effectExtent l="0" t="0" r="0" b="0"/>
+            <wp:docPr id="960495518" name="drawing"/>
+            <wp:cNvGraphicFramePr>
+              <a:graphicFrameLocks noChangeAspect="1"/>
+            </wp:cNvGraphicFramePr>
+            <a:graphic>
+              <a:graphicData xmlns:a="http://schemas.openxmlformats.org/drawingml/2006/main" uri="http://schemas.openxmlformats.org/drawingml/2006/picture">
+                <pic:pic xmlns:pic="http://schemas.openxmlformats.org/drawingml/2006/picture">
+                  <pic:nvPicPr>
+                    <pic:cNvPr id="960495518" name="Picture 960495518"/>
+                    <pic:cNvPicPr/>
+                  </pic:nvPicPr>
+                  <pic:blipFill>
+                    <a:blip xmlns:r="http://schemas.openxmlformats.org/officeDocument/2006/relationships" r:embed="rId1644201102">
+                      <a:extLst>
+                        <a:ext uri="{28A0092B-C50C-407E-A947-70E740481C1C}">
+                          <a14:useLocalDpi xmlns:a14="http://schemas.microsoft.com/office/drawing/2010/main"/>
+                        </a:ext>
+                      </a:extLst>
+                    </a:blip>
+                    <a:stretch>
+                      <a:fillRect/>
+                    </a:stretch>
+                  </pic:blipFill>
+                  <pic:spPr>
+                    <a:xfrm>
+                      <a:off x="0" y="0"/>
+                      <a:ext cx="5724525" cy="2486025"/>
+                    </a:xfrm>
+                    <a:prstGeom prst="rect">
+                      <a:avLst/>
+                    </a:prstGeom>
+                  </pic:spPr>
+                </pic:pic>
+              </a:graphicData>
+            </a:graphic>
+          </wp:inline>
+        </w:drawing>
+      </w:r>
+      <w:r>
+        <w:rPr>
+          <w:rFonts w:ascii="Aptos" w:hAnsi="Aptos" w:eastAsia="Aptos" w:cs="Aptos"/>
+          <w:i w:val="1"/>
+          <w:iCs w:val="1"/>
+          <w:noProof w:val="0"/>
+          <w:sz w:val="16"/>
+          <w:szCs w:val="16"/>
+          <w:lang w:val="en-GB"/>
+        </w:rPr>
+        <w:t xml:space="preserve">Figure 4.1: Page speed test results </w:t>
+      </w:r>
+      <w:r>
+        <w:rPr>
+          <w:rFonts w:ascii="Aptos" w:hAnsi="Aptos" w:eastAsia="Aptos" w:cs="Aptos"/>
+          <w:i w:val="1"/>
+          <w:iCs w:val="1"/>
+          <w:noProof w:val="0"/>
+          <w:sz w:val="16"/>
+          <w:szCs w:val="16"/>
+          <w:lang w:val="en-GB"/>
+        </w:rPr>
+        <w:t>for mobile device.</w:t>
+      </w:r>
+    </w:p>
+    <w:p>
+      <w:pPr>
+        <w:pStyle w:val="Normal"/>
+        <w:bidi w:val="0"/>
+        <w:ind w:left="0"/>
+        <w:rPr>
+          <w:rFonts w:ascii="Aptos" w:hAnsi="Aptos" w:eastAsia="Aptos" w:cs="Aptos"/>
+          <w:i w:val="0"/>
+          <w:iCs w:val="0"/>
+          <w:noProof w:val="0"/>
+          <w:sz w:val="24"/>
+          <w:szCs w:val="24"/>
+          <w:lang w:val="en-GB"/>
+        </w:rPr>
+      </w:pPr>
+      <w:r>
+        <w:br/>
+      </w:r>
+      <w:r>
+        <w:drawing>
+          <wp:inline wp14:editId="5ADF6955" wp14:anchorId="61B211DC">
+            <wp:extent cx="5724525" cy="2628900"/>
+            <wp:effectExtent l="0" t="0" r="0" b="0"/>
+            <wp:docPr id="552956000" name="drawing"/>
+            <wp:cNvGraphicFramePr>
+              <a:graphicFrameLocks noChangeAspect="1"/>
+            </wp:cNvGraphicFramePr>
+            <a:graphic>
+              <a:graphicData xmlns:a="http://schemas.openxmlformats.org/drawingml/2006/main" uri="http://schemas.openxmlformats.org/drawingml/2006/picture">
+                <pic:pic xmlns:pic="http://schemas.openxmlformats.org/drawingml/2006/picture">
+                  <pic:nvPicPr>
+                    <pic:cNvPr id="552956000" name="Picture 552956000"/>
+                    <pic:cNvPicPr/>
+                  </pic:nvPicPr>
+                  <pic:blipFill>
+                    <a:blip xmlns:r="http://schemas.openxmlformats.org/officeDocument/2006/relationships" r:embed="rId998217262">
+                      <a:extLst>
+                        <a:ext uri="{28A0092B-C50C-407E-A947-70E740481C1C}">
+                          <a14:useLocalDpi xmlns:a14="http://schemas.microsoft.com/office/drawing/2010/main"/>
+                        </a:ext>
+                      </a:extLst>
+                    </a:blip>
+                    <a:stretch>
+                      <a:fillRect/>
+                    </a:stretch>
+                  </pic:blipFill>
+                  <pic:spPr>
+                    <a:xfrm>
+                      <a:off x="0" y="0"/>
+                      <a:ext cx="5724525" cy="2628900"/>
+                    </a:xfrm>
+                    <a:prstGeom prst="rect">
+                      <a:avLst/>
+                    </a:prstGeom>
+                  </pic:spPr>
+                </pic:pic>
+              </a:graphicData>
+            </a:graphic>
+          </wp:inline>
+        </w:drawing>
+      </w:r>
+      <w:r>
+        <w:rPr>
+          <w:rFonts w:ascii="Aptos" w:hAnsi="Aptos" w:eastAsia="Aptos" w:cs="Aptos"/>
+          <w:i w:val="1"/>
+          <w:iCs w:val="1"/>
+          <w:noProof w:val="0"/>
+          <w:sz w:val="16"/>
+          <w:szCs w:val="16"/>
+          <w:lang w:val="en-GB"/>
+        </w:rPr>
+        <w:t>Figure 4.2: Page speed test results for desktop device.</w:t>
+      </w:r>
+    </w:p>
+    <w:p>
+      <w:pPr>
+        <w:pStyle w:val="Normal"/>
+        <w:bidi w:val="0"/>
+        <w:ind w:left="0"/>
+        <w:rPr>
+          <w:rFonts w:ascii="Aptos" w:hAnsi="Aptos" w:eastAsia="Aptos" w:cs="Aptos"/>
+          <w:b w:val="0"/>
+          <w:bCs w:val="0"/>
+          <w:i w:val="0"/>
+          <w:iCs w:val="0"/>
+          <w:noProof w:val="0"/>
+          <w:sz w:val="24"/>
+          <w:szCs w:val="24"/>
+          <w:lang w:val="en-GB"/>
+        </w:rPr>
+      </w:pPr>
+      <w:r>
+        <w:rPr>
+          <w:rFonts w:ascii="Aptos" w:hAnsi="Aptos" w:eastAsia="Aptos" w:cs="Aptos"/>
+          <w:b w:val="0"/>
+          <w:bCs w:val="0"/>
+          <w:i w:val="0"/>
+          <w:iCs w:val="0"/>
+          <w:noProof w:val="0"/>
+          <w:sz w:val="24"/>
+          <w:szCs w:val="24"/>
+          <w:lang w:val="en-GB"/>
+        </w:rPr>
+        <w:t>The insights included improving contrast ratio between background and foreground colours</w:t>
+      </w:r>
+      <w:r>
+        <w:rPr>
+          <w:rFonts w:ascii="Aptos" w:hAnsi="Aptos" w:eastAsia="Aptos" w:cs="Aptos"/>
+          <w:b w:val="0"/>
+          <w:bCs w:val="0"/>
+          <w:i w:val="0"/>
+          <w:iCs w:val="0"/>
+          <w:noProof w:val="0"/>
+          <w:sz w:val="24"/>
+          <w:szCs w:val="24"/>
+          <w:lang w:val="en-GB"/>
+        </w:rPr>
+        <w:t xml:space="preserve"> and to reduce</w:t>
+      </w:r>
+      <w:r>
+        <w:rPr>
+          <w:rFonts w:ascii="Aptos" w:hAnsi="Aptos" w:eastAsia="Aptos" w:cs="Aptos"/>
+          <w:b w:val="0"/>
+          <w:bCs w:val="0"/>
+          <w:i w:val="0"/>
+          <w:iCs w:val="0"/>
+          <w:noProof w:val="0"/>
+          <w:sz w:val="24"/>
+          <w:szCs w:val="24"/>
+          <w:lang w:val="en-GB"/>
+        </w:rPr>
+        <w:t xml:space="preserve"> unused CSS and JavaScript.</w:t>
+      </w:r>
     </w:p>
     <w:p>
       <w:pPr>
@@ -4669,12 +4988,23 @@
     <w:name w:val="List Paragraph"/>
     <w:basedOn w:val="Normal"/>
     <w:qFormat/>
-    <w:rsid w:val="14C87E82"/>
+    <w:rsid w:val="66D6718F"/>
     <w:pPr>
       <w:spacing/>
       <w:ind w:left="720"/>
       <w:contextualSpacing/>
     </w:pPr>
+  </w:style>
+  <w:style w:type="character" w:styleId="Hyperlink">
+    <w:uiPriority w:val="99"/>
+    <w:name w:val="Hyperlink"/>
+    <w:basedOn w:val="DefaultParagraphFont"/>
+    <w:unhideWhenUsed/>
+    <w:rsid w:val="66D6718F"/>
+    <w:rPr>
+      <w:color w:val="467886"/>
+      <w:u w:val="single"/>
+    </w:rPr>
   </w:style>
 </w:styles>
 </file>

</xml_diff>